<commit_message>
Change farms and fields structure
</commit_message>
<xml_diff>
--- a/doc/AGs_Agworld_Accessory_Design.docx
+++ b/doc/AGs_Agworld_Accessory_Design.docx
@@ -1572,6 +1572,62 @@
           <w:lang w:val="en-AU" w:eastAsia="zh-CN" w:bidi="hi-IN"/>
         </w:rPr>
         <w:t>Remove QQQ</w:t>
+      </w:r>
+    </w:p>
+    <w:p>
+      <w:pPr>
+        <w:pStyle w:val="Normal"/>
+        <w:bidi w:val="0"/>
+        <w:jc w:val="left"/>
+        <w:rPr>
+          <w:rFonts w:ascii="Arial" w:hAnsi="Arial" w:eastAsia="NSimSun" w:cs="Arial"/>
+          <w:color w:val="auto"/>
+          <w:kern w:val="2"/>
+          <w:sz w:val="24"/>
+          <w:szCs w:val="24"/>
+          <w:lang w:val="en-AU" w:eastAsia="zh-CN" w:bidi="hi-IN"/>
+        </w:rPr>
+      </w:pPr>
+      <w:r>
+        <w:rPr>
+          <w:rFonts w:eastAsia="NSimSun" w:cs="Arial" w:ascii="Arial" w:hAnsi="Arial"/>
+          <w:color w:val="auto"/>
+          <w:kern w:val="2"/>
+          <w:sz w:val="24"/>
+          <w:szCs w:val="24"/>
+          <w:lang w:val="en-AU" w:eastAsia="zh-CN" w:bidi="hi-IN"/>
+        </w:rPr>
+      </w:r>
+    </w:p>
+    <w:p>
+      <w:pPr>
+        <w:pStyle w:val="Normal"/>
+        <w:bidi w:val="0"/>
+        <w:jc w:val="left"/>
+        <w:rPr>
+          <w:rFonts w:ascii="Arial" w:hAnsi="Arial" w:eastAsia="NSimSun" w:cs="Arial"/>
+          <w:b/>
+          <w:b/>
+          <w:bCs/>
+          <w:color w:val="auto"/>
+          <w:kern w:val="2"/>
+          <w:sz w:val="24"/>
+          <w:szCs w:val="24"/>
+          <w:lang w:val="en-AU" w:eastAsia="zh-CN" w:bidi="hi-IN"/>
+        </w:rPr>
+      </w:pPr>
+      <w:r>
+        <w:rPr>
+          <w:rFonts w:eastAsia="NSimSun" w:cs="Arial" w:ascii="Arial" w:hAnsi="Arial"/>
+          <w:b/>
+          <w:bCs/>
+          <w:color w:val="auto"/>
+          <w:kern w:val="2"/>
+          <w:sz w:val="24"/>
+          <w:szCs w:val="24"/>
+          <w:lang w:val="en-AU" w:eastAsia="zh-CN" w:bidi="hi-IN"/>
+        </w:rPr>
+        <w:t>Add internal documentation</w:t>
       </w:r>
     </w:p>
     <w:p>

</xml_diff>

<commit_message>
Start Farms and Fields component
</commit_message>
<xml_diff>
--- a/doc/AGs_Agworld_Accessory_Design.docx
+++ b/doc/AGs_Agworld_Accessory_Design.docx
@@ -866,11 +866,14 @@
         <w:pStyle w:val="Normal"/>
         <w:bidi w:val="0"/>
         <w:jc w:val="left"/>
-        <w:rPr/>
-      </w:pPr>
-      <w:r>
-        <w:rPr>
-          <w:rFonts w:ascii="Arial" w:hAnsi="Arial"/>
+        <w:rPr>
+          <w:highlight w:val="yellow"/>
+        </w:rPr>
+      </w:pPr>
+      <w:r>
+        <w:rPr>
+          <w:rFonts w:ascii="Arial" w:hAnsi="Arial"/>
+          <w:highlight w:val="yellow"/>
         </w:rPr>
         <w:t>Clicking on them changes to "v Farm names" and lists Fields.</w:t>
       </w:r>
@@ -1600,6 +1603,27 @@
         <w:pStyle w:val="Normal"/>
         <w:bidi w:val="0"/>
         <w:jc w:val="left"/>
+        <w:rPr/>
+      </w:pPr>
+      <w:r>
+        <w:rPr>
+          <w:rFonts w:eastAsia="NSimSun" w:cs="Arial" w:ascii="Arial" w:hAnsi="Arial"/>
+          <w:b/>
+          <w:bCs/>
+          <w:color w:val="auto"/>
+          <w:kern w:val="2"/>
+          <w:sz w:val="24"/>
+          <w:szCs w:val="24"/>
+          <w:lang w:val="en-AU" w:eastAsia="zh-CN" w:bidi="hi-IN"/>
+        </w:rPr>
+        <w:t>Add internal documentation</w:t>
+      </w:r>
+    </w:p>
+    <w:p>
+      <w:pPr>
+        <w:pStyle w:val="Normal"/>
+        <w:bidi w:val="0"/>
+        <w:jc w:val="left"/>
         <w:rPr>
           <w:rFonts w:ascii="Arial" w:hAnsi="Arial" w:eastAsia="NSimSun" w:cs="Arial"/>
           <w:b/>
@@ -1613,17 +1637,28 @@
         </w:rPr>
       </w:pPr>
       <w:r>
-        <w:rPr>
-          <w:rFonts w:eastAsia="NSimSun" w:cs="Arial" w:ascii="Arial" w:hAnsi="Arial"/>
-          <w:b/>
-          <w:bCs/>
-          <w:color w:val="auto"/>
-          <w:kern w:val="2"/>
-          <w:sz w:val="24"/>
-          <w:szCs w:val="24"/>
-          <w:lang w:val="en-AU" w:eastAsia="zh-CN" w:bidi="hi-IN"/>
-        </w:rPr>
-        <w:t>Add internal documentation</w:t>
+        <w:rPr/>
+      </w:r>
+    </w:p>
+    <w:p>
+      <w:pPr>
+        <w:pStyle w:val="Normal"/>
+        <w:bidi w:val="0"/>
+        <w:jc w:val="left"/>
+        <w:rPr/>
+      </w:pPr>
+      <w:r>
+        <w:rPr>
+          <w:rFonts w:eastAsia="NSimSun" w:cs="Arial" w:ascii="Arial" w:hAnsi="Arial"/>
+          <w:b/>
+          <w:bCs/>
+          <w:color w:val="auto"/>
+          <w:kern w:val="2"/>
+          <w:sz w:val="24"/>
+          <w:szCs w:val="24"/>
+          <w:lang w:val="en-AU" w:eastAsia="zh-CN" w:bidi="hi-IN"/>
+        </w:rPr>
+        <w:t>Add ………………………..</w:t>
       </w:r>
     </w:p>
     <w:p>
@@ -1920,8 +1955,67 @@
         <w:pStyle w:val="Normal"/>
         <w:bidi w:val="0"/>
         <w:jc w:val="left"/>
+        <w:rPr/>
+      </w:pPr>
+      <w:r>
+        <w:rPr>
+          <w:rFonts w:eastAsia="NSimSun" w:cs="Arial" w:ascii="Arial" w:hAnsi="Arial"/>
+          <w:b/>
+          <w:bCs/>
+          <w:color w:val="auto"/>
+          <w:kern w:val="2"/>
+          <w:sz w:val="24"/>
+          <w:szCs w:val="24"/>
+          <w:lang w:val="en-AU" w:eastAsia="zh-CN" w:bidi="hi-IN"/>
+        </w:rPr>
+        <w:t>C</w:t>
+      </w:r>
+      <w:r>
+        <w:rPr>
+          <w:rFonts w:eastAsia="NSimSun" w:cs="Arial" w:ascii="Arial" w:hAnsi="Arial"/>
+          <w:b/>
+          <w:bCs/>
+          <w:color w:val="auto"/>
+          <w:kern w:val="2"/>
+          <w:sz w:val="24"/>
+          <w:szCs w:val="24"/>
+          <w:lang w:val="en-AU" w:eastAsia="zh-CN" w:bidi="hi-IN"/>
+        </w:rPr>
+        <w:t>reate postgresQL database...</w:t>
+      </w:r>
+    </w:p>
+    <w:p>
+      <w:pPr>
+        <w:pStyle w:val="Normal"/>
+        <w:bidi w:val="0"/>
+        <w:jc w:val="left"/>
         <w:rPr>
           <w:rFonts w:ascii="Arial" w:hAnsi="Arial" w:eastAsia="NSimSun" w:cs="Arial"/>
+          <w:color w:val="auto"/>
+          <w:kern w:val="2"/>
+          <w:sz w:val="24"/>
+          <w:szCs w:val="24"/>
+          <w:lang w:val="en-AU" w:eastAsia="zh-CN" w:bidi="hi-IN"/>
+        </w:rPr>
+      </w:pPr>
+      <w:r>
+        <w:rPr>
+          <w:rFonts w:eastAsia="NSimSun" w:cs="Arial" w:ascii="Arial" w:hAnsi="Arial"/>
+          <w:color w:val="auto"/>
+          <w:kern w:val="2"/>
+          <w:sz w:val="24"/>
+          <w:szCs w:val="24"/>
+          <w:lang w:val="en-AU" w:eastAsia="zh-CN" w:bidi="hi-IN"/>
+        </w:rPr>
+      </w:r>
+    </w:p>
+    <w:p>
+      <w:pPr>
+        <w:pStyle w:val="Normal"/>
+        <w:bidi w:val="0"/>
+        <w:jc w:val="left"/>
+        <w:rPr>
+          <w:rFonts w:ascii="Arial" w:hAnsi="Arial" w:eastAsia="NSimSun" w:cs="Arial"/>
           <w:b/>
           <w:b/>
           <w:bCs/>
@@ -1970,31 +2064,6 @@
           <w:lang w:val="en-AU" w:eastAsia="zh-CN" w:bidi="hi-IN"/>
         </w:rPr>
         <w:t>Put on GH pages.</w:t>
-      </w:r>
-    </w:p>
-    <w:p>
-      <w:pPr>
-        <w:pStyle w:val="Normal"/>
-        <w:bidi w:val="0"/>
-        <w:jc w:val="left"/>
-        <w:rPr>
-          <w:rFonts w:ascii="Arial" w:hAnsi="Arial" w:eastAsia="NSimSun" w:cs="Arial"/>
-          <w:color w:val="auto"/>
-          <w:kern w:val="2"/>
-          <w:sz w:val="24"/>
-          <w:szCs w:val="24"/>
-          <w:lang w:val="en-AU" w:eastAsia="zh-CN" w:bidi="hi-IN"/>
-        </w:rPr>
-      </w:pPr>
-      <w:r>
-        <w:rPr>
-          <w:rFonts w:eastAsia="NSimSun" w:cs="Arial" w:ascii="Arial" w:hAnsi="Arial"/>
-          <w:color w:val="auto"/>
-          <w:kern w:val="2"/>
-          <w:sz w:val="24"/>
-          <w:szCs w:val="24"/>
-          <w:lang w:val="en-AU" w:eastAsia="zh-CN" w:bidi="hi-IN"/>
-        </w:rPr>
       </w:r>
     </w:p>
     <w:p>

</xml_diff>

<commit_message>
Extend FarmsAndFields to list fields of each farm
</commit_message>
<xml_diff>
--- a/doc/AGs_Agworld_Accessory_Design.docx
+++ b/doc/AGs_Agworld_Accessory_Design.docx
@@ -904,7 +904,33 @@
         <w:rPr>
           <w:rFonts w:ascii="Arial" w:hAnsi="Arial"/>
         </w:rPr>
-        <w:t>Each field has a weather icon button on the RHS. Clicking that sets currentField and opens weather page right pane. currentPage =  'weather+obs'</w:t>
+        <w:t xml:space="preserve">Each field has a </w:t>
+      </w:r>
+      <w:r>
+        <w:rPr>
+          <w:rFonts w:ascii="Arial" w:hAnsi="Arial"/>
+          <w:strike/>
+        </w:rPr>
+        <w:t>weather icon</w:t>
+      </w:r>
+      <w:r>
+        <w:rPr>
+          <w:rFonts w:ascii="Arial" w:hAnsi="Arial"/>
+        </w:rPr>
+        <w:t xml:space="preserve"> button </w:t>
+      </w:r>
+      <w:r>
+        <w:rPr>
+          <w:rFonts w:ascii="Arial" w:hAnsi="Arial"/>
+          <w:strike/>
+        </w:rPr>
+        <w:t>on the RHS</w:t>
+      </w:r>
+      <w:r>
+        <w:rPr>
+          <w:rFonts w:ascii="Arial" w:hAnsi="Arial"/>
+        </w:rPr>
+        <w:t>. Clicking that sets currentField and opens weather page right pane. currentPage =  'weather+obs'</w:t>
       </w:r>
     </w:p>
     <w:p>
@@ -1637,7 +1663,16 @@
         </w:rPr>
       </w:pPr>
       <w:r>
-        <w:rPr/>
+        <w:rPr>
+          <w:rFonts w:eastAsia="NSimSun" w:cs="Arial" w:ascii="Arial" w:hAnsi="Arial"/>
+          <w:b/>
+          <w:bCs/>
+          <w:color w:val="auto"/>
+          <w:kern w:val="2"/>
+          <w:sz w:val="24"/>
+          <w:szCs w:val="24"/>
+          <w:lang w:val="en-AU" w:eastAsia="zh-CN" w:bidi="hi-IN"/>
+        </w:rPr>
       </w:r>
     </w:p>
     <w:p>
@@ -1668,22 +1703,48 @@
         <w:jc w:val="left"/>
         <w:rPr>
           <w:rFonts w:ascii="Arial" w:hAnsi="Arial" w:eastAsia="NSimSun" w:cs="Arial"/>
-          <w:color w:val="auto"/>
-          <w:kern w:val="2"/>
-          <w:sz w:val="24"/>
-          <w:szCs w:val="24"/>
-          <w:lang w:val="en-AU" w:eastAsia="zh-CN" w:bidi="hi-IN"/>
-        </w:rPr>
-      </w:pPr>
-      <w:r>
-        <w:rPr>
-          <w:rFonts w:eastAsia="NSimSun" w:cs="Arial" w:ascii="Arial" w:hAnsi="Arial"/>
-          <w:color w:val="auto"/>
-          <w:kern w:val="2"/>
-          <w:sz w:val="24"/>
-          <w:szCs w:val="24"/>
-          <w:lang w:val="en-AU" w:eastAsia="zh-CN" w:bidi="hi-IN"/>
-        </w:rPr>
+          <w:b/>
+          <w:b/>
+          <w:bCs/>
+          <w:color w:val="auto"/>
+          <w:kern w:val="2"/>
+          <w:sz w:val="24"/>
+          <w:szCs w:val="24"/>
+          <w:lang w:val="en-AU" w:eastAsia="zh-CN" w:bidi="hi-IN"/>
+        </w:rPr>
+      </w:pPr>
+      <w:r>
+        <w:rPr>
+          <w:rFonts w:eastAsia="NSimSun" w:cs="Arial" w:ascii="Arial" w:hAnsi="Arial"/>
+          <w:b/>
+          <w:bCs/>
+          <w:color w:val="auto"/>
+          <w:kern w:val="2"/>
+          <w:sz w:val="24"/>
+          <w:szCs w:val="24"/>
+          <w:lang w:val="en-AU" w:eastAsia="zh-CN" w:bidi="hi-IN"/>
+        </w:rPr>
+      </w:r>
+    </w:p>
+    <w:p>
+      <w:pPr>
+        <w:pStyle w:val="Normal"/>
+        <w:bidi w:val="0"/>
+        <w:jc w:val="left"/>
+        <w:rPr/>
+      </w:pPr>
+      <w:r>
+        <w:rPr>
+          <w:rFonts w:eastAsia="NSimSun" w:cs="Arial" w:ascii="Arial" w:hAnsi="Arial"/>
+          <w:b/>
+          <w:bCs/>
+          <w:color w:val="auto"/>
+          <w:kern w:val="2"/>
+          <w:sz w:val="24"/>
+          <w:szCs w:val="24"/>
+          <w:lang w:val="en-AU" w:eastAsia="zh-CN" w:bidi="hi-IN"/>
+        </w:rPr>
+        <w:t>Change "Loading…" to show progessive updating.</w:t>
       </w:r>
     </w:p>
     <w:p>
@@ -1693,6 +1754,82 @@
         <w:jc w:val="left"/>
         <w:rPr>
           <w:rFonts w:ascii="Arial" w:hAnsi="Arial" w:eastAsia="NSimSun" w:cs="Arial"/>
+          <w:b/>
+          <w:b/>
+          <w:bCs/>
+          <w:color w:val="auto"/>
+          <w:kern w:val="2"/>
+          <w:sz w:val="24"/>
+          <w:szCs w:val="24"/>
+          <w:lang w:val="en-AU" w:eastAsia="zh-CN" w:bidi="hi-IN"/>
+        </w:rPr>
+      </w:pPr>
+      <w:r>
+        <w:rPr>
+          <w:rFonts w:eastAsia="NSimSun" w:cs="Arial" w:ascii="Arial" w:hAnsi="Arial"/>
+          <w:b/>
+          <w:bCs/>
+          <w:color w:val="auto"/>
+          <w:kern w:val="2"/>
+          <w:sz w:val="24"/>
+          <w:szCs w:val="24"/>
+          <w:lang w:val="en-AU" w:eastAsia="zh-CN" w:bidi="hi-IN"/>
+        </w:rPr>
+      </w:r>
+    </w:p>
+    <w:p>
+      <w:pPr>
+        <w:pStyle w:val="Normal"/>
+        <w:bidi w:val="0"/>
+        <w:jc w:val="left"/>
+        <w:rPr/>
+      </w:pPr>
+      <w:r>
+        <w:rPr>
+          <w:rFonts w:eastAsia="NSimSun" w:cs="Arial" w:ascii="Arial" w:hAnsi="Arial"/>
+          <w:b/>
+          <w:bCs/>
+          <w:color w:val="auto"/>
+          <w:kern w:val="2"/>
+          <w:sz w:val="24"/>
+          <w:szCs w:val="24"/>
+          <w:lang w:val="en-AU" w:eastAsia="zh-CN" w:bidi="hi-IN"/>
+        </w:rPr>
+        <w:t>Put issues in README and/or GitHub</w:t>
+      </w:r>
+    </w:p>
+    <w:p>
+      <w:pPr>
+        <w:pStyle w:val="Normal"/>
+        <w:bidi w:val="0"/>
+        <w:jc w:val="left"/>
+        <w:rPr>
+          <w:rFonts w:ascii="Arial" w:hAnsi="Arial" w:eastAsia="NSimSun" w:cs="Arial"/>
+          <w:color w:val="auto"/>
+          <w:kern w:val="2"/>
+          <w:sz w:val="24"/>
+          <w:szCs w:val="24"/>
+          <w:lang w:val="en-AU" w:eastAsia="zh-CN" w:bidi="hi-IN"/>
+        </w:rPr>
+      </w:pPr>
+      <w:r>
+        <w:rPr>
+          <w:rFonts w:eastAsia="NSimSun" w:cs="Arial" w:ascii="Arial" w:hAnsi="Arial"/>
+          <w:color w:val="auto"/>
+          <w:kern w:val="2"/>
+          <w:sz w:val="24"/>
+          <w:szCs w:val="24"/>
+          <w:lang w:val="en-AU" w:eastAsia="zh-CN" w:bidi="hi-IN"/>
+        </w:rPr>
+      </w:r>
+    </w:p>
+    <w:p>
+      <w:pPr>
+        <w:pStyle w:val="Normal"/>
+        <w:bidi w:val="0"/>
+        <w:jc w:val="left"/>
+        <w:rPr>
+          <w:rFonts w:ascii="Arial" w:hAnsi="Arial" w:eastAsia="NSimSun" w:cs="Arial"/>
           <w:color w:val="auto"/>
           <w:kern w:val="2"/>
           <w:sz w:val="24"/>
@@ -1744,14 +1881,7 @@
         <w:pStyle w:val="Normal"/>
         <w:bidi w:val="0"/>
         <w:jc w:val="left"/>
-        <w:rPr>
-          <w:rFonts w:ascii="Arial" w:hAnsi="Arial" w:eastAsia="NSimSun" w:cs="Arial"/>
-          <w:color w:val="auto"/>
-          <w:kern w:val="2"/>
-          <w:sz w:val="24"/>
-          <w:szCs w:val="24"/>
-          <w:lang w:val="en-AU" w:eastAsia="zh-CN" w:bidi="hi-IN"/>
-        </w:rPr>
+        <w:rPr/>
       </w:pPr>
       <w:r>
         <w:rPr>
@@ -1778,19 +1908,17 @@
           <w:t>https://www.agworld.com/au/new/weather-records-agworld-actuals/</w:t>
         </w:r>
       </w:hyperlink>
-      <w:hyperlink r:id="rId6">
-        <w:r>
-          <w:rPr>
-            <w:rFonts w:eastAsia="NSimSun" w:cs="Arial" w:ascii="Arial" w:hAnsi="Arial"/>
-            <w:color w:val="auto"/>
-            <w:kern w:val="2"/>
-            <w:sz w:val="24"/>
-            <w:szCs w:val="24"/>
-            <w:lang w:val="en-AU" w:eastAsia="zh-CN" w:bidi="hi-IN"/>
-          </w:rPr>
-          <w:t xml:space="preserve"> </w:t>
-        </w:r>
-      </w:hyperlink>
+      <w:r>
+        <w:rPr>
+          <w:rFonts w:eastAsia="NSimSun" w:cs="Arial" w:ascii="Arial" w:hAnsi="Arial"/>
+          <w:color w:val="auto"/>
+          <w:kern w:val="2"/>
+          <w:sz w:val="24"/>
+          <w:szCs w:val="24"/>
+          <w:lang w:val="en-AU" w:eastAsia="zh-CN" w:bidi="hi-IN"/>
+        </w:rPr>
+        <w:t xml:space="preserve"> </w:t>
+      </w:r>
     </w:p>
     <w:p>
       <w:pPr>
@@ -1873,115 +2001,105 @@
         <w:pStyle w:val="Normal"/>
         <w:bidi w:val="0"/>
         <w:jc w:val="left"/>
+        <w:rPr/>
+      </w:pPr>
+      <w:r>
+        <w:rPr>
+          <w:rFonts w:eastAsia="NSimSun" w:cs="Arial" w:ascii="Arial" w:hAnsi="Arial"/>
+          <w:b/>
+          <w:bCs/>
+          <w:color w:val="auto"/>
+          <w:kern w:val="2"/>
+          <w:sz w:val="24"/>
+          <w:szCs w:val="24"/>
+          <w:lang w:val="en-US" w:eastAsia="zh-CN" w:bidi="hi-IN"/>
+        </w:rPr>
+        <w:t xml:space="preserve">[Add </w:t>
+      </w:r>
+      <w:r>
+        <w:rPr>
+          <w:rFonts w:eastAsia="NSimSun" w:cs="Arial" w:ascii="Arial" w:hAnsi="Arial"/>
+          <w:b/>
+          <w:bCs/>
+          <w:color w:val="auto"/>
+          <w:kern w:val="2"/>
+          <w:sz w:val="24"/>
+          <w:szCs w:val="24"/>
+          <w:lang w:val="en-AU" w:eastAsia="zh-CN" w:bidi="hi-IN"/>
+        </w:rPr>
+        <w:t xml:space="preserve">[Jest] </w:t>
+      </w:r>
+      <w:r>
+        <w:rPr>
+          <w:rFonts w:eastAsia="NSimSun" w:cs="Arial" w:ascii="Arial" w:hAnsi="Arial"/>
+          <w:b/>
+          <w:bCs/>
+          <w:color w:val="auto"/>
+          <w:kern w:val="2"/>
+          <w:sz w:val="24"/>
+          <w:szCs w:val="24"/>
+          <w:lang w:val="en-US" w:eastAsia="zh-CN" w:bidi="hi-IN"/>
+        </w:rPr>
+        <w:t xml:space="preserve">tests] </w:t>
+      </w:r>
+      <w:r>
+        <w:rPr>
+          <w:rFonts w:eastAsia="NSimSun" w:cs="Arial" w:ascii="Arial" w:hAnsi="Arial"/>
+          <w:b/>
+          <w:bCs/>
+          <w:color w:val="auto"/>
+          <w:kern w:val="2"/>
+          <w:sz w:val="24"/>
+          <w:szCs w:val="24"/>
+          <w:lang w:val="en-AU" w:eastAsia="zh-CN" w:bidi="hi-IN"/>
+        </w:rPr>
+        <w:t>&lt;= research the files that create-react-app provided.</w:t>
+      </w:r>
+    </w:p>
+    <w:p>
+      <w:pPr>
+        <w:pStyle w:val="Normal"/>
+        <w:bidi w:val="0"/>
+        <w:jc w:val="left"/>
         <w:rPr>
           <w:rFonts w:ascii="Arial" w:hAnsi="Arial" w:eastAsia="NSimSun" w:cs="Arial"/>
-          <w:b/>
-          <w:b/>
-          <w:bCs/>
-          <w:color w:val="auto"/>
-          <w:kern w:val="2"/>
-          <w:sz w:val="24"/>
-          <w:szCs w:val="24"/>
-          <w:lang w:val="en-US" w:eastAsia="zh-CN" w:bidi="hi-IN"/>
-        </w:rPr>
-      </w:pPr>
-      <w:r>
-        <w:rPr>
-          <w:rFonts w:eastAsia="NSimSun" w:cs="Arial" w:ascii="Arial" w:hAnsi="Arial"/>
-          <w:b/>
-          <w:bCs/>
-          <w:color w:val="auto"/>
-          <w:kern w:val="2"/>
-          <w:sz w:val="24"/>
-          <w:szCs w:val="24"/>
-          <w:lang w:val="en-US" w:eastAsia="zh-CN" w:bidi="hi-IN"/>
-        </w:rPr>
-        <w:t xml:space="preserve">[Add </w:t>
-      </w:r>
-      <w:r>
-        <w:rPr>
-          <w:rFonts w:eastAsia="NSimSun" w:cs="Arial" w:ascii="Arial" w:hAnsi="Arial"/>
-          <w:b/>
-          <w:bCs/>
-          <w:color w:val="auto"/>
-          <w:kern w:val="2"/>
-          <w:sz w:val="24"/>
-          <w:szCs w:val="24"/>
-          <w:lang w:val="en-AU" w:eastAsia="zh-CN" w:bidi="hi-IN"/>
-        </w:rPr>
-        <w:t xml:space="preserve">[Jest] </w:t>
-      </w:r>
-      <w:r>
-        <w:rPr>
-          <w:rFonts w:eastAsia="NSimSun" w:cs="Arial" w:ascii="Arial" w:hAnsi="Arial"/>
-          <w:b/>
-          <w:bCs/>
-          <w:color w:val="auto"/>
-          <w:kern w:val="2"/>
-          <w:sz w:val="24"/>
-          <w:szCs w:val="24"/>
-          <w:lang w:val="en-US" w:eastAsia="zh-CN" w:bidi="hi-IN"/>
-        </w:rPr>
-        <w:t>tests]</w:t>
-      </w:r>
-    </w:p>
-    <w:p>
-      <w:pPr>
-        <w:pStyle w:val="Normal"/>
-        <w:bidi w:val="0"/>
-        <w:jc w:val="left"/>
-        <w:rPr>
-          <w:rFonts w:ascii="Arial" w:hAnsi="Arial" w:eastAsia="NSimSun" w:cs="Arial"/>
-          <w:color w:val="auto"/>
-          <w:kern w:val="2"/>
-          <w:sz w:val="24"/>
-          <w:szCs w:val="24"/>
-          <w:lang w:val="en-AU" w:eastAsia="zh-CN" w:bidi="hi-IN"/>
-        </w:rPr>
-      </w:pPr>
-      <w:r>
-        <w:rPr>
-          <w:rFonts w:eastAsia="NSimSun" w:cs="Arial" w:ascii="Arial" w:hAnsi="Arial"/>
-          <w:color w:val="auto"/>
-          <w:kern w:val="2"/>
-          <w:sz w:val="24"/>
-          <w:szCs w:val="24"/>
-          <w:lang w:val="en-AU" w:eastAsia="zh-CN" w:bidi="hi-IN"/>
-        </w:rPr>
-      </w:r>
-    </w:p>
-    <w:p>
-      <w:pPr>
-        <w:pStyle w:val="Normal"/>
-        <w:bidi w:val="0"/>
-        <w:jc w:val="left"/>
-        <w:rPr/>
-      </w:pPr>
-      <w:r>
-        <w:rPr>
-          <w:rFonts w:eastAsia="NSimSun" w:cs="Arial" w:ascii="Arial" w:hAnsi="Arial"/>
-          <w:b/>
-          <w:bCs/>
-          <w:color w:val="auto"/>
-          <w:kern w:val="2"/>
-          <w:sz w:val="24"/>
-          <w:szCs w:val="24"/>
-          <w:lang w:val="en-AU" w:eastAsia="zh-CN" w:bidi="hi-IN"/>
-        </w:rPr>
-        <w:t>C</w:t>
-      </w:r>
-      <w:r>
-        <w:rPr>
-          <w:rFonts w:eastAsia="NSimSun" w:cs="Arial" w:ascii="Arial" w:hAnsi="Arial"/>
-          <w:b/>
-          <w:bCs/>
-          <w:color w:val="auto"/>
-          <w:kern w:val="2"/>
-          <w:sz w:val="24"/>
-          <w:szCs w:val="24"/>
-          <w:lang w:val="en-AU" w:eastAsia="zh-CN" w:bidi="hi-IN"/>
-        </w:rPr>
-        <w:t>reate postgresQL database...</w:t>
+          <w:color w:val="auto"/>
+          <w:kern w:val="2"/>
+          <w:sz w:val="24"/>
+          <w:szCs w:val="24"/>
+          <w:lang w:val="en-AU" w:eastAsia="zh-CN" w:bidi="hi-IN"/>
+        </w:rPr>
+      </w:pPr>
+      <w:r>
+        <w:rPr>
+          <w:rFonts w:eastAsia="NSimSun" w:cs="Arial" w:ascii="Arial" w:hAnsi="Arial"/>
+          <w:color w:val="auto"/>
+          <w:kern w:val="2"/>
+          <w:sz w:val="24"/>
+          <w:szCs w:val="24"/>
+          <w:lang w:val="en-AU" w:eastAsia="zh-CN" w:bidi="hi-IN"/>
+        </w:rPr>
+      </w:r>
+    </w:p>
+    <w:p>
+      <w:pPr>
+        <w:pStyle w:val="Normal"/>
+        <w:bidi w:val="0"/>
+        <w:jc w:val="left"/>
+        <w:rPr/>
+      </w:pPr>
+      <w:r>
+        <w:rPr>
+          <w:rFonts w:eastAsia="NSimSun" w:cs="Arial" w:ascii="Arial" w:hAnsi="Arial"/>
+          <w:b/>
+          <w:bCs/>
+          <w:color w:val="auto"/>
+          <w:kern w:val="2"/>
+          <w:sz w:val="24"/>
+          <w:szCs w:val="24"/>
+          <w:lang w:val="en-AU" w:eastAsia="zh-CN" w:bidi="hi-IN"/>
+        </w:rPr>
+        <w:t>Create postgresQL database...</w:t>
       </w:r>
     </w:p>
     <w:p>

</xml_diff>

<commit_message>
Add Weather Observations component
</commit_message>
<xml_diff>
--- a/doc/AGs_Agworld_Accessory_Design.docx
+++ b/doc/AGs_Agworld_Accessory_Design.docx
@@ -873,7 +873,6 @@
       <w:r>
         <w:rPr>
           <w:rFonts w:ascii="Arial" w:hAnsi="Arial"/>
-          <w:highlight w:val="yellow"/>
         </w:rPr>
         <w:t>Clicking on them changes to "v Farm names" and lists Fields.</w:t>
       </w:r>
@@ -930,7 +929,30 @@
         <w:rPr>
           <w:rFonts w:ascii="Arial" w:hAnsi="Arial"/>
         </w:rPr>
-        <w:t>. Clicking that sets currentField and opens weather page right pane. currentPage =  'weather+obs'</w:t>
+        <w:t xml:space="preserve">. </w:t>
+      </w:r>
+      <w:r>
+        <w:rPr>
+          <w:rFonts w:ascii="Arial" w:hAnsi="Arial"/>
+        </w:rPr>
+        <w:t xml:space="preserve">Clicking that sets currentField and opens weather page </w:t>
+      </w:r>
+      <w:r>
+        <w:rPr>
+          <w:rFonts w:ascii="Arial" w:hAnsi="Arial"/>
+          <w:b/>
+          <w:bCs/>
+          <w:i w:val="false"/>
+          <w:iCs w:val="false"/>
+          <w:u w:val="single"/>
+        </w:rPr>
+        <w:t>right</w:t>
+      </w:r>
+      <w:r>
+        <w:rPr>
+          <w:rFonts w:ascii="Arial" w:hAnsi="Arial"/>
+        </w:rPr>
+        <w:t xml:space="preserve"> pane. currentPage =  'weather+obs'</w:t>
       </w:r>
     </w:p>
     <w:p>
@@ -967,11 +989,14 @@
         <w:pStyle w:val="Normal"/>
         <w:bidi w:val="0"/>
         <w:jc w:val="left"/>
-        <w:rPr/>
-      </w:pPr>
-      <w:r>
-        <w:rPr>
-          <w:rFonts w:ascii="Arial" w:hAnsi="Arial"/>
+        <w:rPr>
+          <w:highlight w:val="cyan"/>
+        </w:rPr>
+      </w:pPr>
+      <w:r>
+        <w:rPr>
+          <w:rFonts w:ascii="Arial" w:hAnsi="Arial"/>
+          <w:highlight w:val="cyan"/>
         </w:rPr>
         <w:t>Should have a vertical scroll bar if insufficient height for all farms &amp; fields to be displayed.</w:t>
       </w:r>
@@ -1154,11 +1179,14 @@
         <w:pStyle w:val="Normal"/>
         <w:bidi w:val="0"/>
         <w:jc w:val="left"/>
-        <w:rPr/>
-      </w:pPr>
-      <w:r>
-        <w:rPr>
-          <w:rFonts w:ascii="Arial" w:hAnsi="Arial"/>
+        <w:rPr>
+          <w:highlight w:val="green"/>
+        </w:rPr>
+      </w:pPr>
+      <w:r>
+        <w:rPr>
+          <w:rFonts w:ascii="Arial" w:hAnsi="Arial"/>
+          <w:highlight w:val="green"/>
         </w:rPr>
         <w:t>Request data from the weather service</w:t>
       </w:r>
@@ -1173,8 +1201,15 @@
       <w:r>
         <w:rPr>
           <w:rFonts w:ascii="Arial" w:hAnsi="Arial"/>
-        </w:rPr>
-        <w:t>When that arrives, the weather station name is shown at the top,</w:t>
+          <w:highlight w:val="green"/>
+        </w:rPr>
+        <w:t>When that arrives, the weather station name is shown at the top</w:t>
+      </w:r>
+      <w:r>
+        <w:rPr>
+          <w:rFonts w:ascii="Arial" w:hAnsi="Arial"/>
+        </w:rPr>
+        <w:t>,</w:t>
       </w:r>
     </w:p>
     <w:p>
@@ -1210,24 +1245,100 @@
         <w:pStyle w:val="Normal"/>
         <w:bidi w:val="0"/>
         <w:jc w:val="left"/>
-        <w:rPr/>
-      </w:pPr>
-      <w:r>
-        <w:rPr/>
-      </w:r>
-    </w:p>
-    <w:p>
-      <w:pPr>
-        <w:pStyle w:val="Normal"/>
-        <w:bidi w:val="0"/>
-        <w:jc w:val="left"/>
-        <w:rPr/>
-      </w:pPr>
-      <w:r>
-        <w:rPr>
-          <w:rFonts w:ascii="Arial" w:hAnsi="Arial"/>
-        </w:rPr>
-        <w:t>Display a button to configure the weather station. Pressing that: currentPage =  'weather+obs+config'</w:t>
+        <w:rPr>
+          <w:rFonts w:ascii="Arial" w:hAnsi="Arial" w:eastAsia="NSimSun" w:cs="Arial"/>
+          <w:color w:val="auto"/>
+          <w:kern w:val="2"/>
+          <w:sz w:val="24"/>
+          <w:szCs w:val="24"/>
+          <w:lang w:val="en-AU" w:eastAsia="zh-CN" w:bidi="hi-IN"/>
+        </w:rPr>
+      </w:pPr>
+      <w:r>
+        <w:rPr>
+          <w:rFonts w:eastAsia="NSimSun" w:cs="Arial" w:ascii="Arial" w:hAnsi="Arial"/>
+          <w:color w:val="auto"/>
+          <w:kern w:val="2"/>
+          <w:sz w:val="24"/>
+          <w:szCs w:val="24"/>
+          <w:lang w:val="en-AU" w:eastAsia="zh-CN" w:bidi="hi-IN"/>
+        </w:rPr>
+      </w:r>
+    </w:p>
+    <w:p>
+      <w:pPr>
+        <w:pStyle w:val="Normal"/>
+        <w:bidi w:val="0"/>
+        <w:jc w:val="left"/>
+        <w:rPr>
+          <w:rFonts w:ascii="Arial" w:hAnsi="Arial" w:eastAsia="NSimSun" w:cs="Arial"/>
+          <w:color w:val="auto"/>
+          <w:kern w:val="2"/>
+          <w:sz w:val="24"/>
+          <w:szCs w:val="24"/>
+          <w:lang w:val="en-AU" w:eastAsia="zh-CN" w:bidi="hi-IN"/>
+        </w:rPr>
+      </w:pPr>
+      <w:r>
+        <w:rPr>
+          <w:rFonts w:eastAsia="NSimSun" w:cs="Arial" w:ascii="Arial" w:hAnsi="Arial"/>
+          <w:color w:val="auto"/>
+          <w:kern w:val="2"/>
+          <w:sz w:val="24"/>
+          <w:szCs w:val="24"/>
+          <w:lang w:val="en-AU" w:eastAsia="zh-CN" w:bidi="hi-IN"/>
+        </w:rPr>
+        <w:t>Have a way to change units between metric and USA or at least declare "metric". [Also date format]</w:t>
+      </w:r>
+    </w:p>
+    <w:p>
+      <w:pPr>
+        <w:pStyle w:val="Normal"/>
+        <w:bidi w:val="0"/>
+        <w:jc w:val="left"/>
+        <w:rPr>
+          <w:rFonts w:ascii="Arial" w:hAnsi="Arial" w:eastAsia="NSimSun" w:cs="Arial"/>
+          <w:color w:val="auto"/>
+          <w:kern w:val="2"/>
+          <w:sz w:val="24"/>
+          <w:szCs w:val="24"/>
+          <w:lang w:val="en-AU" w:eastAsia="zh-CN" w:bidi="hi-IN"/>
+        </w:rPr>
+      </w:pPr>
+      <w:r>
+        <w:rPr>
+          <w:rFonts w:eastAsia="NSimSun" w:cs="Arial" w:ascii="Arial" w:hAnsi="Arial"/>
+          <w:color w:val="auto"/>
+          <w:kern w:val="2"/>
+          <w:sz w:val="24"/>
+          <w:szCs w:val="24"/>
+          <w:lang w:val="en-AU" w:eastAsia="zh-CN" w:bidi="hi-IN"/>
+        </w:rPr>
+      </w:r>
+    </w:p>
+    <w:p>
+      <w:pPr>
+        <w:pStyle w:val="Normal"/>
+        <w:bidi w:val="0"/>
+        <w:jc w:val="left"/>
+        <w:rPr/>
+      </w:pPr>
+      <w:r>
+        <w:rPr>
+          <w:rFonts w:eastAsia="NSimSun" w:cs="Arial" w:ascii="Arial" w:hAnsi="Arial"/>
+          <w:color w:val="auto"/>
+          <w:kern w:val="2"/>
+          <w:sz w:val="24"/>
+          <w:szCs w:val="24"/>
+          <w:lang w:val="en-AU" w:eastAsia="zh-CN" w:bidi="hi-IN"/>
+        </w:rPr>
+        <w:t>Di</w:t>
+      </w:r>
+      <w:r>
+        <w:rPr>
+          <w:rFonts w:ascii="Arial" w:hAnsi="Arial"/>
+        </w:rPr>
+        <w:t>splay a button to configure the weather station. Pressing that: currentPage =  'weather+obs+config'</w:t>
       </w:r>
     </w:p>
     <w:p>

</xml_diff>

<commit_message>
Display weather from BOM for selected field
</commit_message>
<xml_diff>
--- a/doc/AGs_Agworld_Accessory_Design.docx
+++ b/doc/AGs_Agworld_Accessory_Design.docx
@@ -1179,14 +1179,11 @@
         <w:pStyle w:val="Normal"/>
         <w:bidi w:val="0"/>
         <w:jc w:val="left"/>
-        <w:rPr>
-          <w:highlight w:val="green"/>
-        </w:rPr>
-      </w:pPr>
-      <w:r>
-        <w:rPr>
-          <w:rFonts w:ascii="Arial" w:hAnsi="Arial"/>
-          <w:highlight w:val="green"/>
+        <w:rPr/>
+      </w:pPr>
+      <w:r>
+        <w:rPr>
+          <w:rFonts w:ascii="Arial" w:hAnsi="Arial"/>
         </w:rPr>
         <w:t>Request data from the weather service</w:t>
       </w:r>
@@ -1201,15 +1198,14 @@
       <w:r>
         <w:rPr>
           <w:rFonts w:ascii="Arial" w:hAnsi="Arial"/>
-          <w:highlight w:val="green"/>
-        </w:rPr>
-        <w:t>When that arrives, the weather station name is shown at the top</w:t>
-      </w:r>
-      <w:r>
-        <w:rPr>
-          <w:rFonts w:ascii="Arial" w:hAnsi="Arial"/>
-        </w:rPr>
-        <w:t>,</w:t>
+        </w:rPr>
+        <w:t xml:space="preserve">When that arrives, the weather station name is shown at the top,    </w:t>
+      </w:r>
+      <w:r>
+        <w:rPr>
+          <w:rFonts w:cs="Segoe UI Symbol" w:ascii="Segoe UI Symbol" w:hAnsi="Segoe UI Symbol"/>
+        </w:rPr>
+        <w:t>✔</w:t>
       </w:r>
     </w:p>
     <w:p>
@@ -1649,6 +1645,7 @@
           <w:kern w:val="2"/>
           <w:sz w:val="24"/>
           <w:szCs w:val="24"/>
+          <w:highlight w:val="green"/>
           <w:lang w:val="en-AU" w:eastAsia="zh-CN" w:bidi="hi-IN"/>
         </w:rPr>
         <w:t>CSS!</w:t>
@@ -1705,6 +1702,7 @@
           <w:kern w:val="2"/>
           <w:sz w:val="24"/>
           <w:szCs w:val="24"/>
+          <w:highlight w:val="green"/>
           <w:lang w:val="en-AU" w:eastAsia="zh-CN" w:bidi="hi-IN"/>
         </w:rPr>
         <w:t>Remove QQQ</w:t>
@@ -1740,17 +1738,20 @@
         <w:pStyle w:val="Normal"/>
         <w:bidi w:val="0"/>
         <w:jc w:val="left"/>
-        <w:rPr/>
-      </w:pPr>
-      <w:r>
-        <w:rPr>
-          <w:rFonts w:eastAsia="NSimSun" w:cs="Arial" w:ascii="Arial" w:hAnsi="Arial"/>
-          <w:b/>
-          <w:bCs/>
-          <w:color w:val="auto"/>
-          <w:kern w:val="2"/>
-          <w:sz w:val="24"/>
-          <w:szCs w:val="24"/>
+        <w:rPr>
+          <w:highlight w:val="green"/>
+        </w:rPr>
+      </w:pPr>
+      <w:r>
+        <w:rPr>
+          <w:rFonts w:eastAsia="NSimSun" w:cs="Arial" w:ascii="Arial" w:hAnsi="Arial"/>
+          <w:b/>
+          <w:bCs/>
+          <w:color w:val="auto"/>
+          <w:kern w:val="2"/>
+          <w:sz w:val="24"/>
+          <w:szCs w:val="24"/>
+          <w:highlight w:val="green"/>
           <w:lang w:val="en-AU" w:eastAsia="zh-CN" w:bidi="hi-IN"/>
         </w:rPr>
         <w:t>Add internal documentation</w:t>
@@ -1763,6 +1764,55 @@
         <w:jc w:val="left"/>
         <w:rPr>
           <w:rFonts w:ascii="Arial" w:hAnsi="Arial" w:eastAsia="NSimSun" w:cs="Arial"/>
+          <w:color w:val="auto"/>
+          <w:kern w:val="2"/>
+          <w:sz w:val="24"/>
+          <w:szCs w:val="24"/>
+          <w:lang w:val="en-AU" w:eastAsia="zh-CN" w:bidi="hi-IN"/>
+        </w:rPr>
+      </w:pPr>
+      <w:r>
+        <w:rPr>
+          <w:rFonts w:eastAsia="NSimSun" w:cs="Arial" w:ascii="Arial" w:hAnsi="Arial"/>
+          <w:color w:val="auto"/>
+          <w:kern w:val="2"/>
+          <w:sz w:val="24"/>
+          <w:szCs w:val="24"/>
+          <w:lang w:val="en-AU" w:eastAsia="zh-CN" w:bidi="hi-IN"/>
+        </w:rPr>
+      </w:r>
+    </w:p>
+    <w:p>
+      <w:pPr>
+        <w:pStyle w:val="Normal"/>
+        <w:bidi w:val="0"/>
+        <w:jc w:val="left"/>
+        <w:rPr>
+          <w:highlight w:val="green"/>
+        </w:rPr>
+      </w:pPr>
+      <w:r>
+        <w:rPr>
+          <w:rFonts w:eastAsia="NSimSun" w:cs="Arial" w:ascii="Arial" w:hAnsi="Arial"/>
+          <w:b/>
+          <w:bCs/>
+          <w:color w:val="auto"/>
+          <w:kern w:val="2"/>
+          <w:sz w:val="24"/>
+          <w:szCs w:val="24"/>
+          <w:highlight w:val="green"/>
+          <w:lang w:val="en-AU" w:eastAsia="zh-CN" w:bidi="hi-IN"/>
+        </w:rPr>
+        <w:t>README.MD</w:t>
+      </w:r>
+    </w:p>
+    <w:p>
+      <w:pPr>
+        <w:pStyle w:val="Normal"/>
+        <w:bidi w:val="0"/>
+        <w:jc w:val="left"/>
+        <w:rPr>
+          <w:rFonts w:ascii="Arial" w:hAnsi="Arial" w:eastAsia="NSimSun" w:cs="Arial"/>
           <w:b/>
           <w:b/>
           <w:bCs/>
@@ -1842,20 +1892,50 @@
         <w:pStyle w:val="Normal"/>
         <w:bidi w:val="0"/>
         <w:jc w:val="left"/>
-        <w:rPr/>
-      </w:pPr>
-      <w:r>
-        <w:rPr>
-          <w:rFonts w:eastAsia="NSimSun" w:cs="Arial" w:ascii="Arial" w:hAnsi="Arial"/>
-          <w:b/>
-          <w:bCs/>
-          <w:color w:val="auto"/>
-          <w:kern w:val="2"/>
-          <w:sz w:val="24"/>
-          <w:szCs w:val="24"/>
-          <w:lang w:val="en-AU" w:eastAsia="zh-CN" w:bidi="hi-IN"/>
-        </w:rPr>
-        <w:t>Change "Loading…" to show progessive updating.</w:t>
+        <w:rPr>
+          <w:b w:val="false"/>
+          <w:b w:val="false"/>
+          <w:bCs w:val="false"/>
+        </w:rPr>
+      </w:pPr>
+      <w:r>
+        <w:rPr>
+          <w:rFonts w:eastAsia="NSimSun" w:cs="Arial" w:ascii="Arial" w:hAnsi="Arial"/>
+          <w:b w:val="false"/>
+          <w:bCs w:val="false"/>
+          <w:color w:val="auto"/>
+          <w:kern w:val="2"/>
+          <w:sz w:val="24"/>
+          <w:szCs w:val="24"/>
+          <w:lang w:val="en-AU" w:eastAsia="zh-CN" w:bidi="hi-IN"/>
+        </w:rPr>
+        <w:t>Change "Loading…" to show prog</w:t>
+      </w:r>
+      <w:r>
+        <w:rPr>
+          <w:rFonts w:eastAsia="NSimSun" w:cs="Arial" w:ascii="Arial" w:hAnsi="Arial"/>
+          <w:b w:val="false"/>
+          <w:bCs w:val="false"/>
+          <w:color w:val="auto"/>
+          <w:kern w:val="2"/>
+          <w:sz w:val="24"/>
+          <w:szCs w:val="24"/>
+          <w:lang w:val="en-AU" w:eastAsia="zh-CN" w:bidi="hi-IN"/>
+        </w:rPr>
+        <w:t>r</w:t>
+      </w:r>
+      <w:r>
+        <w:rPr>
+          <w:rFonts w:eastAsia="NSimSun" w:cs="Arial" w:ascii="Arial" w:hAnsi="Arial"/>
+          <w:b w:val="false"/>
+          <w:bCs w:val="false"/>
+          <w:color w:val="auto"/>
+          <w:kern w:val="2"/>
+          <w:sz w:val="24"/>
+          <w:szCs w:val="24"/>
+          <w:lang w:val="en-AU" w:eastAsia="zh-CN" w:bidi="hi-IN"/>
+        </w:rPr>
+        <w:t>essive updating.</w:t>
       </w:r>
     </w:p>
     <w:p>
@@ -1893,73 +1973,23 @@
         <w:pStyle w:val="Normal"/>
         <w:bidi w:val="0"/>
         <w:jc w:val="left"/>
-        <w:rPr/>
-      </w:pPr>
-      <w:r>
-        <w:rPr>
-          <w:rFonts w:eastAsia="NSimSun" w:cs="Arial" w:ascii="Arial" w:hAnsi="Arial"/>
-          <w:b/>
-          <w:bCs/>
-          <w:color w:val="auto"/>
-          <w:kern w:val="2"/>
-          <w:sz w:val="24"/>
-          <w:szCs w:val="24"/>
+        <w:rPr>
+          <w:highlight w:val="yellow"/>
+        </w:rPr>
+      </w:pPr>
+      <w:r>
+        <w:rPr>
+          <w:rFonts w:eastAsia="NSimSun" w:cs="Arial" w:ascii="Arial" w:hAnsi="Arial"/>
+          <w:b/>
+          <w:bCs/>
+          <w:color w:val="auto"/>
+          <w:kern w:val="2"/>
+          <w:sz w:val="24"/>
+          <w:szCs w:val="24"/>
+          <w:highlight w:val="yellow"/>
           <w:lang w:val="en-AU" w:eastAsia="zh-CN" w:bidi="hi-IN"/>
         </w:rPr>
         <w:t>Put issues in README and/or GitHub</w:t>
-      </w:r>
-    </w:p>
-    <w:p>
-      <w:pPr>
-        <w:pStyle w:val="Normal"/>
-        <w:bidi w:val="0"/>
-        <w:jc w:val="left"/>
-        <w:rPr>
-          <w:rFonts w:ascii="Arial" w:hAnsi="Arial" w:eastAsia="NSimSun" w:cs="Arial"/>
-          <w:color w:val="auto"/>
-          <w:kern w:val="2"/>
-          <w:sz w:val="24"/>
-          <w:szCs w:val="24"/>
-          <w:lang w:val="en-AU" w:eastAsia="zh-CN" w:bidi="hi-IN"/>
-        </w:rPr>
-      </w:pPr>
-      <w:r>
-        <w:rPr>
-          <w:rFonts w:eastAsia="NSimSun" w:cs="Arial" w:ascii="Arial" w:hAnsi="Arial"/>
-          <w:color w:val="auto"/>
-          <w:kern w:val="2"/>
-          <w:sz w:val="24"/>
-          <w:szCs w:val="24"/>
-          <w:lang w:val="en-AU" w:eastAsia="zh-CN" w:bidi="hi-IN"/>
-        </w:rPr>
-      </w:r>
-    </w:p>
-    <w:p>
-      <w:pPr>
-        <w:pStyle w:val="Normal"/>
-        <w:bidi w:val="0"/>
-        <w:jc w:val="left"/>
-        <w:rPr>
-          <w:rFonts w:ascii="Arial" w:hAnsi="Arial" w:eastAsia="NSimSun" w:cs="Arial"/>
-          <w:color w:val="auto"/>
-          <w:kern w:val="2"/>
-          <w:sz w:val="24"/>
-          <w:szCs w:val="24"/>
-          <w:lang w:val="en-AU" w:eastAsia="zh-CN" w:bidi="hi-IN"/>
-        </w:rPr>
-      </w:pPr>
-      <w:r>
-        <w:rPr>
-          <w:rFonts w:eastAsia="NSimSun" w:cs="Arial" w:ascii="Arial" w:hAnsi="Arial"/>
-          <w:b/>
-          <w:bCs/>
-          <w:color w:val="auto"/>
-          <w:kern w:val="2"/>
-          <w:sz w:val="24"/>
-          <w:szCs w:val="24"/>
-          <w:lang w:val="en-AU" w:eastAsia="zh-CN" w:bidi="hi-IN"/>
-        </w:rPr>
-        <w:t>README.MD</w:t>
       </w:r>
     </w:p>
     <w:p>
@@ -2112,17 +2142,20 @@
         <w:pStyle w:val="Normal"/>
         <w:bidi w:val="0"/>
         <w:jc w:val="left"/>
-        <w:rPr/>
-      </w:pPr>
-      <w:r>
-        <w:rPr>
-          <w:rFonts w:eastAsia="NSimSun" w:cs="Arial" w:ascii="Arial" w:hAnsi="Arial"/>
-          <w:b/>
-          <w:bCs/>
-          <w:color w:val="auto"/>
-          <w:kern w:val="2"/>
-          <w:sz w:val="24"/>
-          <w:szCs w:val="24"/>
+        <w:rPr>
+          <w:highlight w:val="yellow"/>
+        </w:rPr>
+      </w:pPr>
+      <w:r>
+        <w:rPr>
+          <w:rFonts w:eastAsia="NSimSun" w:cs="Arial" w:ascii="Arial" w:hAnsi="Arial"/>
+          <w:b/>
+          <w:bCs/>
+          <w:color w:val="auto"/>
+          <w:kern w:val="2"/>
+          <w:sz w:val="24"/>
+          <w:szCs w:val="24"/>
+          <w:highlight w:val="yellow"/>
           <w:lang w:val="en-US" w:eastAsia="zh-CN" w:bidi="hi-IN"/>
         </w:rPr>
         <w:t xml:space="preserve">[Add </w:t>
@@ -2136,6 +2169,7 @@
           <w:kern w:val="2"/>
           <w:sz w:val="24"/>
           <w:szCs w:val="24"/>
+          <w:highlight w:val="yellow"/>
           <w:lang w:val="en-AU" w:eastAsia="zh-CN" w:bidi="hi-IN"/>
         </w:rPr>
         <w:t xml:space="preserve">[Jest] </w:t>
@@ -2149,6 +2183,7 @@
           <w:kern w:val="2"/>
           <w:sz w:val="24"/>
           <w:szCs w:val="24"/>
+          <w:highlight w:val="yellow"/>
           <w:lang w:val="en-US" w:eastAsia="zh-CN" w:bidi="hi-IN"/>
         </w:rPr>
         <w:t xml:space="preserve">tests] </w:t>
@@ -2162,6 +2197,7 @@
           <w:kern w:val="2"/>
           <w:sz w:val="24"/>
           <w:szCs w:val="24"/>
+          <w:highlight w:val="yellow"/>
           <w:lang w:val="en-AU" w:eastAsia="zh-CN" w:bidi="hi-IN"/>
         </w:rPr>
         <w:t>&lt;= research the files that create-react-app provided.</w:t>
@@ -2197,17 +2233,20 @@
         <w:pStyle w:val="Normal"/>
         <w:bidi w:val="0"/>
         <w:jc w:val="left"/>
-        <w:rPr/>
-      </w:pPr>
-      <w:r>
-        <w:rPr>
-          <w:rFonts w:eastAsia="NSimSun" w:cs="Arial" w:ascii="Arial" w:hAnsi="Arial"/>
-          <w:b/>
-          <w:bCs/>
-          <w:color w:val="auto"/>
-          <w:kern w:val="2"/>
-          <w:sz w:val="24"/>
-          <w:szCs w:val="24"/>
+        <w:rPr>
+          <w:highlight w:val="yellow"/>
+        </w:rPr>
+      </w:pPr>
+      <w:r>
+        <w:rPr>
+          <w:rFonts w:eastAsia="NSimSun" w:cs="Arial" w:ascii="Arial" w:hAnsi="Arial"/>
+          <w:b/>
+          <w:bCs/>
+          <w:color w:val="auto"/>
+          <w:kern w:val="2"/>
+          <w:sz w:val="24"/>
+          <w:szCs w:val="24"/>
+          <w:highlight w:val="yellow"/>
           <w:lang w:val="en-AU" w:eastAsia="zh-CN" w:bidi="hi-IN"/>
         </w:rPr>
         <w:t>Create postgresQL database...</w:t>
@@ -2264,6 +2303,7 @@
           <w:kern w:val="2"/>
           <w:sz w:val="24"/>
           <w:szCs w:val="24"/>
+          <w:highlight w:val="yellow"/>
           <w:lang w:val="en-AU" w:eastAsia="zh-CN" w:bidi="hi-IN"/>
         </w:rPr>
         <w:t>GitHub Pages</w:t>
@@ -2290,9 +2330,38 @@
           <w:kern w:val="2"/>
           <w:sz w:val="24"/>
           <w:szCs w:val="24"/>
+          <w:highlight w:val="yellow"/>
           <w:lang w:val="en-AU" w:eastAsia="zh-CN" w:bidi="hi-IN"/>
         </w:rPr>
         <w:t>Put on GH pages.</w:t>
+      </w:r>
+    </w:p>
+    <w:p>
+      <w:pPr>
+        <w:pStyle w:val="Normal"/>
+        <w:bidi w:val="0"/>
+        <w:jc w:val="left"/>
+        <w:rPr>
+          <w:rFonts w:ascii="Arial" w:hAnsi="Arial" w:eastAsia="NSimSun" w:cs="Arial"/>
+          <w:color w:val="auto"/>
+          <w:kern w:val="2"/>
+          <w:sz w:val="24"/>
+          <w:szCs w:val="24"/>
+          <w:highlight w:val="yellow"/>
+          <w:lang w:val="en-AU" w:eastAsia="zh-CN" w:bidi="hi-IN"/>
+        </w:rPr>
+      </w:pPr>
+      <w:r>
+        <w:rPr>
+          <w:rFonts w:eastAsia="NSimSun" w:cs="Arial" w:ascii="Arial" w:hAnsi="Arial"/>
+          <w:color w:val="auto"/>
+          <w:kern w:val="2"/>
+          <w:sz w:val="24"/>
+          <w:szCs w:val="24"/>
+          <w:highlight w:val="yellow"/>
+          <w:lang w:val="en-AU" w:eastAsia="zh-CN" w:bidi="hi-IN"/>
+        </w:rPr>
+        <w:t>+ Extend my Heroku proxy to allow this.</w:t>
       </w:r>
     </w:p>
     <w:p>

</xml_diff>

<commit_message>
Switch proxy to CORS Anywhere on Heroku
</commit_message>
<xml_diff>
--- a/doc/AGs_Agworld_Accessory_Design.docx
+++ b/doc/AGs_Agworld_Accessory_Design.docx
@@ -929,13 +929,7 @@
         <w:rPr>
           <w:rFonts w:ascii="Arial" w:hAnsi="Arial"/>
         </w:rPr>
-        <w:t xml:space="preserve">. </w:t>
-      </w:r>
-      <w:r>
-        <w:rPr>
-          <w:rFonts w:ascii="Arial" w:hAnsi="Arial"/>
-        </w:rPr>
-        <w:t xml:space="preserve">Clicking that sets currentField and opens weather page </w:t>
+        <w:t xml:space="preserve">. Clicking that sets currentField and opens weather page </w:t>
       </w:r>
       <w:r>
         <w:rPr>
@@ -1834,57 +1828,52 @@
           <w:szCs w:val="24"/>
           <w:lang w:val="en-AU" w:eastAsia="zh-CN" w:bidi="hi-IN"/>
         </w:rPr>
-      </w:r>
-    </w:p>
-    <w:p>
-      <w:pPr>
-        <w:pStyle w:val="Normal"/>
-        <w:bidi w:val="0"/>
-        <w:jc w:val="left"/>
-        <w:rPr/>
-      </w:pPr>
-      <w:r>
-        <w:rPr>
-          <w:rFonts w:eastAsia="NSimSun" w:cs="Arial" w:ascii="Arial" w:hAnsi="Arial"/>
-          <w:b/>
-          <w:bCs/>
-          <w:color w:val="auto"/>
-          <w:kern w:val="2"/>
-          <w:sz w:val="24"/>
-          <w:szCs w:val="24"/>
-          <w:lang w:val="en-AU" w:eastAsia="zh-CN" w:bidi="hi-IN"/>
-        </w:rPr>
-        <w:t>Add ………………………..</w:t>
-      </w:r>
-    </w:p>
-    <w:p>
-      <w:pPr>
-        <w:pStyle w:val="Normal"/>
-        <w:bidi w:val="0"/>
-        <w:jc w:val="left"/>
-        <w:rPr>
-          <w:rFonts w:ascii="Arial" w:hAnsi="Arial" w:eastAsia="NSimSun" w:cs="Arial"/>
-          <w:b/>
-          <w:b/>
-          <w:bCs/>
-          <w:color w:val="auto"/>
-          <w:kern w:val="2"/>
-          <w:sz w:val="24"/>
-          <w:szCs w:val="24"/>
-          <w:lang w:val="en-AU" w:eastAsia="zh-CN" w:bidi="hi-IN"/>
-        </w:rPr>
-      </w:pPr>
-      <w:r>
-        <w:rPr>
-          <w:rFonts w:eastAsia="NSimSun" w:cs="Arial" w:ascii="Arial" w:hAnsi="Arial"/>
-          <w:b/>
-          <w:bCs/>
-          <w:color w:val="auto"/>
-          <w:kern w:val="2"/>
-          <w:sz w:val="24"/>
-          <w:szCs w:val="24"/>
-          <w:lang w:val="en-AU" w:eastAsia="zh-CN" w:bidi="hi-IN"/>
-        </w:rPr>
+        <w:t xml:space="preserve">+ </w:t>
+      </w:r>
+      <w:hyperlink r:id="rId5">
+        <w:r>
+          <w:rPr>
+            <w:rStyle w:val="InternetLink"/>
+            <w:rFonts w:eastAsia="NSimSun" w:cs="Arial" w:ascii="Arial" w:hAnsi="Arial"/>
+            <w:b/>
+            <w:bCs/>
+            <w:color w:val="auto"/>
+            <w:kern w:val="2"/>
+            <w:sz w:val="24"/>
+            <w:szCs w:val="24"/>
+            <w:lang w:val="en-AU" w:eastAsia="zh-CN" w:bidi="hi-IN"/>
+          </w:rPr>
+          <w:t>https://github.com/andrewgreenhill/ag_agworld_accessory</w:t>
+        </w:r>
+      </w:hyperlink>
+      <w:hyperlink r:id="rId6">
+        <w:r>
+          <w:rPr>
+            <w:rFonts w:eastAsia="NSimSun" w:cs="Arial" w:ascii="Arial" w:hAnsi="Arial"/>
+            <w:b/>
+            <w:bCs/>
+            <w:color w:val="auto"/>
+            <w:kern w:val="2"/>
+            <w:sz w:val="24"/>
+            <w:szCs w:val="24"/>
+            <w:lang w:val="en-AU" w:eastAsia="zh-CN" w:bidi="hi-IN"/>
+          </w:rPr>
+          <w:t xml:space="preserve"> =&gt; </w:t>
+        </w:r>
+      </w:hyperlink>
+      <w:r>
+        <w:rPr>
+          <w:rFonts w:eastAsia="NSimSun" w:cs="Arial" w:ascii="Arial" w:hAnsi="Arial"/>
+          <w:b/>
+          <w:bCs/>
+          <w:color w:val="auto"/>
+          <w:kern w:val="2"/>
+          <w:sz w:val="24"/>
+          <w:szCs w:val="24"/>
+          <w:highlight w:val="darkCyan"/>
+          <w:lang w:val="en-AU" w:eastAsia="zh-CN" w:bidi="hi-IN"/>
+        </w:rPr>
+        <w:t>About</w:t>
       </w:r>
     </w:p>
     <w:p>
@@ -1901,16 +1890,78 @@
       <w:r>
         <w:rPr>
           <w:rFonts w:eastAsia="NSimSun" w:cs="Arial" w:ascii="Arial" w:hAnsi="Arial"/>
+          <w:b/>
+          <w:bCs/>
+          <w:color w:val="auto"/>
+          <w:kern w:val="2"/>
+          <w:sz w:val="24"/>
+          <w:szCs w:val="24"/>
+          <w:lang w:val="en-AU" w:eastAsia="zh-CN" w:bidi="hi-IN"/>
+        </w:rPr>
+      </w:r>
+    </w:p>
+    <w:p>
+      <w:pPr>
+        <w:pStyle w:val="Normal"/>
+        <w:bidi w:val="0"/>
+        <w:jc w:val="left"/>
+        <w:rPr/>
+      </w:pPr>
+      <w:r>
+        <w:rPr>
+          <w:rFonts w:eastAsia="NSimSun" w:cs="Arial" w:ascii="Arial" w:hAnsi="Arial"/>
+          <w:b/>
+          <w:bCs/>
+          <w:color w:val="auto"/>
+          <w:kern w:val="2"/>
+          <w:sz w:val="24"/>
+          <w:szCs w:val="24"/>
+          <w:lang w:val="en-AU" w:eastAsia="zh-CN" w:bidi="hi-IN"/>
+        </w:rPr>
+        <w:t>Add ………………………..</w:t>
+      </w:r>
+    </w:p>
+    <w:p>
+      <w:pPr>
+        <w:pStyle w:val="Normal"/>
+        <w:bidi w:val="0"/>
+        <w:jc w:val="left"/>
+        <w:rPr>
+          <w:rFonts w:ascii="Arial" w:hAnsi="Arial" w:eastAsia="NSimSun" w:cs="Arial"/>
+          <w:b/>
+          <w:b/>
+          <w:bCs/>
+          <w:color w:val="auto"/>
+          <w:kern w:val="2"/>
+          <w:sz w:val="24"/>
+          <w:szCs w:val="24"/>
+          <w:lang w:val="en-AU" w:eastAsia="zh-CN" w:bidi="hi-IN"/>
+        </w:rPr>
+      </w:pPr>
+      <w:r>
+        <w:rPr>
+          <w:rFonts w:eastAsia="NSimSun" w:cs="Arial" w:ascii="Arial" w:hAnsi="Arial"/>
+          <w:b/>
+          <w:bCs/>
+          <w:color w:val="auto"/>
+          <w:kern w:val="2"/>
+          <w:sz w:val="24"/>
+          <w:szCs w:val="24"/>
+          <w:lang w:val="en-AU" w:eastAsia="zh-CN" w:bidi="hi-IN"/>
+        </w:rPr>
+      </w:r>
+    </w:p>
+    <w:p>
+      <w:pPr>
+        <w:pStyle w:val="Normal"/>
+        <w:bidi w:val="0"/>
+        <w:jc w:val="left"/>
+        <w:rPr>
+          <w:b w:val="false"/>
           <w:b w:val="false"/>
           <w:bCs w:val="false"/>
-          <w:color w:val="auto"/>
-          <w:kern w:val="2"/>
-          <w:sz w:val="24"/>
-          <w:szCs w:val="24"/>
-          <w:lang w:val="en-AU" w:eastAsia="zh-CN" w:bidi="hi-IN"/>
-        </w:rPr>
-        <w:t>Change "Loading…" to show prog</w:t>
-      </w:r>
+        </w:rPr>
+      </w:pPr>
       <w:r>
         <w:rPr>
           <w:rFonts w:eastAsia="NSimSun" w:cs="Arial" w:ascii="Arial" w:hAnsi="Arial"/>
@@ -1922,20 +1973,7 @@
           <w:szCs w:val="24"/>
           <w:lang w:val="en-AU" w:eastAsia="zh-CN" w:bidi="hi-IN"/>
         </w:rPr>
-        <w:t>r</w:t>
-      </w:r>
-      <w:r>
-        <w:rPr>
-          <w:rFonts w:eastAsia="NSimSun" w:cs="Arial" w:ascii="Arial" w:hAnsi="Arial"/>
-          <w:b w:val="false"/>
-          <w:bCs w:val="false"/>
-          <w:color w:val="auto"/>
-          <w:kern w:val="2"/>
-          <w:sz w:val="24"/>
-          <w:szCs w:val="24"/>
-          <w:lang w:val="en-AU" w:eastAsia="zh-CN" w:bidi="hi-IN"/>
-        </w:rPr>
-        <w:t>essive updating.</w:t>
+        <w:t>Change "Loading…" to show progressive updating.</w:t>
       </w:r>
     </w:p>
     <w:p>
@@ -2035,7 +2073,7 @@
         </w:rPr>
         <w:t xml:space="preserve">c.f </w:t>
       </w:r>
-      <w:hyperlink r:id="rId5">
+      <w:hyperlink r:id="rId7">
         <w:r>
           <w:rPr>
             <w:rStyle w:val="InternetLink"/>
@@ -2630,7 +2668,7 @@
     <w:qFormat/>
     <w:pPr>
       <w:widowControl/>
-      <w:overflowPunct w:val="true"/>
+      <w:overflowPunct w:val="false"/>
       <w:bidi w:val="0"/>
       <w:spacing w:before="0" w:after="0"/>
       <w:jc w:val="left"/>

</xml_diff>

<commit_message>
Add Getting weather data message and info
</commit_message>
<xml_diff>
--- a/doc/AGs_Agworld_Accessory_Design.docx
+++ b/doc/AGs_Agworld_Accessory_Design.docx
@@ -2092,9 +2092,7 @@
         <w:pStyle w:val="Normal"/>
         <w:bidi w:val="0"/>
         <w:jc w:val="left"/>
-        <w:rPr>
-          <w:highlight w:val="yellow"/>
-        </w:rPr>
+        <w:rPr/>
       </w:pPr>
       <w:r>
         <w:rPr>
@@ -2150,7 +2148,35 @@
           <w:highlight w:val="yellow"/>
           <w:lang w:val="en-AU" w:eastAsia="zh-CN" w:bidi="hi-IN"/>
         </w:rPr>
-        <w:t>&lt;= research the files that create-react-app provided.</w:t>
+        <w:t xml:space="preserve">&lt;= </w:t>
+      </w:r>
+      <w:r>
+        <w:rPr>
+          <w:rFonts w:eastAsia="NSimSun" w:cs="Arial" w:ascii="Arial" w:hAnsi="Arial"/>
+          <w:b/>
+          <w:bCs/>
+          <w:color w:val="auto"/>
+          <w:kern w:val="2"/>
+          <w:sz w:val="24"/>
+          <w:szCs w:val="24"/>
+          <w:highlight w:val="yellow"/>
+          <w:lang w:val="en-AU" w:eastAsia="zh-CN" w:bidi="hi-IN"/>
+        </w:rPr>
+        <w:t>see</w:t>
+      </w:r>
+      <w:r>
+        <w:rPr>
+          <w:rFonts w:eastAsia="NSimSun" w:cs="Arial" w:ascii="Arial" w:hAnsi="Arial"/>
+          <w:b/>
+          <w:bCs/>
+          <w:color w:val="auto"/>
+          <w:kern w:val="2"/>
+          <w:sz w:val="24"/>
+          <w:szCs w:val="24"/>
+          <w:highlight w:val="yellow"/>
+          <w:lang w:val="en-AU" w:eastAsia="zh-CN" w:bidi="hi-IN"/>
+        </w:rPr>
+        <w:t xml:space="preserve"> the files that create-react-app provided.</w:t>
       </w:r>
     </w:p>
     <w:p>
@@ -2197,13 +2223,100 @@
           <w:highlight w:val="yellow"/>
           <w:lang w:val="en-AU" w:eastAsia="zh-CN" w:bidi="hi-IN"/>
         </w:rPr>
-        <w:t xml:space="preserve">Create postgresQL database </w:t>
-      </w:r>
-      <w:r>
-        <w:rPr>
-          <w:rFonts w:eastAsia="NSimSun" w:cs="Arial" w:ascii="Arial" w:hAnsi="Arial"/>
-          <w:b/>
-          <w:bCs/>
+        <w:t>Create postgresQL database then get Agworld data from that..</w:t>
+      </w:r>
+    </w:p>
+    <w:p>
+      <w:pPr>
+        <w:pStyle w:val="Normal"/>
+        <w:bidi w:val="0"/>
+        <w:jc w:val="left"/>
+        <w:rPr>
+          <w:rFonts w:ascii="Arial" w:hAnsi="Arial" w:eastAsia="NSimSun" w:cs="Arial"/>
+          <w:color w:val="auto"/>
+          <w:kern w:val="2"/>
+          <w:sz w:val="24"/>
+          <w:szCs w:val="24"/>
+          <w:lang w:val="en-AU" w:eastAsia="zh-CN" w:bidi="hi-IN"/>
+        </w:rPr>
+      </w:pPr>
+      <w:r>
+        <w:rPr>
+          <w:rFonts w:eastAsia="NSimSun" w:cs="Arial" w:ascii="Arial" w:hAnsi="Arial"/>
+          <w:color w:val="auto"/>
+          <w:kern w:val="2"/>
+          <w:sz w:val="24"/>
+          <w:szCs w:val="24"/>
+          <w:lang w:val="en-AU" w:eastAsia="zh-CN" w:bidi="hi-IN"/>
+        </w:rPr>
+      </w:r>
+    </w:p>
+    <w:p>
+      <w:pPr>
+        <w:pStyle w:val="Normal"/>
+        <w:bidi w:val="0"/>
+        <w:jc w:val="left"/>
+        <w:rPr>
+          <w:rFonts w:ascii="Arial" w:hAnsi="Arial" w:eastAsia="NSimSun" w:cs="Arial"/>
+          <w:b/>
+          <w:b/>
+          <w:bCs/>
+          <w:color w:val="auto"/>
+          <w:kern w:val="2"/>
+          <w:sz w:val="24"/>
+          <w:szCs w:val="24"/>
+          <w:lang w:val="en-AU" w:eastAsia="zh-CN" w:bidi="hi-IN"/>
+        </w:rPr>
+      </w:pPr>
+      <w:r>
+        <w:rPr>
+          <w:rFonts w:eastAsia="NSimSun" w:cs="Arial" w:ascii="Arial" w:hAnsi="Arial"/>
+          <w:b/>
+          <w:bCs/>
+          <w:color w:val="auto"/>
+          <w:kern w:val="2"/>
+          <w:sz w:val="24"/>
+          <w:szCs w:val="24"/>
+          <w:highlight w:val="darkGray"/>
+          <w:lang w:val="en-AU" w:eastAsia="zh-CN" w:bidi="hi-IN"/>
+        </w:rPr>
+        <w:t>GitHub Pages</w:t>
+      </w:r>
+    </w:p>
+    <w:p>
+      <w:pPr>
+        <w:pStyle w:val="Normal"/>
+        <w:bidi w:val="0"/>
+        <w:jc w:val="left"/>
+        <w:rPr>
+          <w:rFonts w:ascii="Arial" w:hAnsi="Arial" w:eastAsia="NSimSun" w:cs="Arial"/>
+          <w:color w:val="auto"/>
+          <w:kern w:val="2"/>
+          <w:sz w:val="24"/>
+          <w:szCs w:val="24"/>
+          <w:lang w:val="en-AU" w:eastAsia="zh-CN" w:bidi="hi-IN"/>
+        </w:rPr>
+      </w:pPr>
+      <w:r>
+        <w:rPr>
+          <w:rFonts w:eastAsia="NSimSun" w:cs="Arial" w:ascii="Arial" w:hAnsi="Arial"/>
+          <w:color w:val="auto"/>
+          <w:kern w:val="2"/>
+          <w:sz w:val="24"/>
+          <w:szCs w:val="24"/>
+          <w:highlight w:val="darkGray"/>
+          <w:lang w:val="en-AU" w:eastAsia="zh-CN" w:bidi="hi-IN"/>
+        </w:rPr>
+        <w:t>Put on GH pages.</w:t>
+      </w:r>
+    </w:p>
+    <w:p>
+      <w:pPr>
+        <w:pStyle w:val="Normal"/>
+        <w:bidi w:val="0"/>
+        <w:jc w:val="left"/>
+        <w:rPr>
+          <w:rFonts w:ascii="Arial" w:hAnsi="Arial" w:eastAsia="NSimSun" w:cs="Arial"/>
           <w:color w:val="auto"/>
           <w:kern w:val="2"/>
           <w:sz w:val="24"/>
@@ -2211,130 +2324,15 @@
           <w:highlight w:val="yellow"/>
           <w:lang w:val="en-AU" w:eastAsia="zh-CN" w:bidi="hi-IN"/>
         </w:rPr>
-        <w:t>then get Agworld data from that</w:t>
-      </w:r>
-      <w:r>
-        <w:rPr>
-          <w:rFonts w:eastAsia="NSimSun" w:cs="Arial" w:ascii="Arial" w:hAnsi="Arial"/>
-          <w:b/>
-          <w:bCs/>
-          <w:color w:val="auto"/>
-          <w:kern w:val="2"/>
-          <w:sz w:val="24"/>
-          <w:szCs w:val="24"/>
-          <w:highlight w:val="yellow"/>
-          <w:lang w:val="en-AU" w:eastAsia="zh-CN" w:bidi="hi-IN"/>
-        </w:rPr>
-        <w:t>..</w:t>
-      </w:r>
-    </w:p>
-    <w:p>
-      <w:pPr>
-        <w:pStyle w:val="Normal"/>
-        <w:bidi w:val="0"/>
-        <w:jc w:val="left"/>
-        <w:rPr>
-          <w:rFonts w:ascii="Arial" w:hAnsi="Arial" w:eastAsia="NSimSun" w:cs="Arial"/>
-          <w:color w:val="auto"/>
-          <w:kern w:val="2"/>
-          <w:sz w:val="24"/>
-          <w:szCs w:val="24"/>
-          <w:lang w:val="en-AU" w:eastAsia="zh-CN" w:bidi="hi-IN"/>
-        </w:rPr>
-      </w:pPr>
-      <w:r>
-        <w:rPr>
-          <w:rFonts w:eastAsia="NSimSun" w:cs="Arial" w:ascii="Arial" w:hAnsi="Arial"/>
-          <w:color w:val="auto"/>
-          <w:kern w:val="2"/>
-          <w:sz w:val="24"/>
-          <w:szCs w:val="24"/>
-          <w:lang w:val="en-AU" w:eastAsia="zh-CN" w:bidi="hi-IN"/>
-        </w:rPr>
-      </w:r>
-    </w:p>
-    <w:p>
-      <w:pPr>
-        <w:pStyle w:val="Normal"/>
-        <w:bidi w:val="0"/>
-        <w:jc w:val="left"/>
-        <w:rPr>
-          <w:rFonts w:ascii="Arial" w:hAnsi="Arial" w:eastAsia="NSimSun" w:cs="Arial"/>
-          <w:b/>
-          <w:b/>
-          <w:bCs/>
-          <w:color w:val="auto"/>
-          <w:kern w:val="2"/>
-          <w:sz w:val="24"/>
-          <w:szCs w:val="24"/>
-          <w:lang w:val="en-AU" w:eastAsia="zh-CN" w:bidi="hi-IN"/>
-        </w:rPr>
-      </w:pPr>
-      <w:r>
-        <w:rPr>
-          <w:rFonts w:eastAsia="NSimSun" w:cs="Arial" w:ascii="Arial" w:hAnsi="Arial"/>
-          <w:b/>
-          <w:bCs/>
-          <w:color w:val="auto"/>
-          <w:kern w:val="2"/>
-          <w:sz w:val="24"/>
-          <w:szCs w:val="24"/>
-          <w:highlight w:val="yellow"/>
-          <w:lang w:val="en-AU" w:eastAsia="zh-CN" w:bidi="hi-IN"/>
-        </w:rPr>
-        <w:t>GitHub Pages</w:t>
-      </w:r>
-    </w:p>
-    <w:p>
-      <w:pPr>
-        <w:pStyle w:val="Normal"/>
-        <w:bidi w:val="0"/>
-        <w:jc w:val="left"/>
-        <w:rPr>
-          <w:rFonts w:ascii="Arial" w:hAnsi="Arial" w:eastAsia="NSimSun" w:cs="Arial"/>
-          <w:color w:val="auto"/>
-          <w:kern w:val="2"/>
-          <w:sz w:val="24"/>
-          <w:szCs w:val="24"/>
-          <w:lang w:val="en-AU" w:eastAsia="zh-CN" w:bidi="hi-IN"/>
-        </w:rPr>
-      </w:pPr>
-      <w:r>
-        <w:rPr>
-          <w:rFonts w:eastAsia="NSimSun" w:cs="Arial" w:ascii="Arial" w:hAnsi="Arial"/>
-          <w:color w:val="auto"/>
-          <w:kern w:val="2"/>
-          <w:sz w:val="24"/>
-          <w:szCs w:val="24"/>
-          <w:highlight w:val="yellow"/>
-          <w:lang w:val="en-AU" w:eastAsia="zh-CN" w:bidi="hi-IN"/>
-        </w:rPr>
-        <w:t>Put on GH pages.</w:t>
-      </w:r>
-    </w:p>
-    <w:p>
-      <w:pPr>
-        <w:pStyle w:val="Normal"/>
-        <w:bidi w:val="0"/>
-        <w:jc w:val="left"/>
-        <w:rPr>
-          <w:rFonts w:ascii="Arial" w:hAnsi="Arial" w:eastAsia="NSimSun" w:cs="Arial"/>
-          <w:color w:val="auto"/>
-          <w:kern w:val="2"/>
-          <w:sz w:val="24"/>
-          <w:szCs w:val="24"/>
-          <w:highlight w:val="yellow"/>
-          <w:lang w:val="en-AU" w:eastAsia="zh-CN" w:bidi="hi-IN"/>
-        </w:rPr>
-      </w:pPr>
-      <w:r>
-        <w:rPr>
-          <w:rFonts w:eastAsia="NSimSun" w:cs="Arial" w:ascii="Arial" w:hAnsi="Arial"/>
-          <w:color w:val="auto"/>
-          <w:kern w:val="2"/>
-          <w:sz w:val="24"/>
-          <w:szCs w:val="24"/>
-          <w:highlight w:val="yellow"/>
+      </w:pPr>
+      <w:r>
+        <w:rPr>
+          <w:rFonts w:eastAsia="NSimSun" w:cs="Arial" w:ascii="Arial" w:hAnsi="Arial"/>
+          <w:color w:val="auto"/>
+          <w:kern w:val="2"/>
+          <w:sz w:val="24"/>
+          <w:szCs w:val="24"/>
+          <w:highlight w:val="darkGray"/>
           <w:lang w:val="en-AU" w:eastAsia="zh-CN" w:bidi="hi-IN"/>
         </w:rPr>
         <w:t>+ Extend my Heroku proxy to allow this.</w:t>
@@ -2606,7 +2604,7 @@
     <w:qFormat/>
     <w:pPr>
       <w:widowControl/>
-      <w:overflowPunct w:val="true"/>
+      <w:overflowPunct w:val="false"/>
       <w:bidi w:val="0"/>
       <w:spacing w:before="0" w:after="0"/>
       <w:jc w:val="left"/>

</xml_diff>